<commit_message>
Update notes from TMG meeting on April 15, 2024
</commit_message>
<xml_diff>
--- a/meetings/20240415/protocol-tmg-20240415.docx
+++ b/meetings/20240415/protocol-tmg-20240415.docx
@@ -228,19 +228,6 @@
     </w:p>
     <w:p>
       <w:pPr>
-        <w:pStyle w:val="Heading1"/>
-      </w:pPr>
-      <w:r>
-        <w:t xml:space="preserve">Members </w:t>
-      </w:r>
-      <w:proofErr w:type="gramStart"/>
-      <w:r>
-        <w:t>excused</w:t>
-      </w:r>
-      <w:proofErr w:type="gramEnd"/>
-    </w:p>
-    <w:p>
-      <w:pPr>
         <w:pStyle w:val="ListParagraph"/>
         <w:numPr>
           <w:ilvl w:val="0"/>
@@ -251,16 +238,21 @@
         </w:rPr>
       </w:pPr>
       <w:r>
-        <w:t xml:space="preserve">Abhinav </w:t>
-      </w:r>
-      <w:proofErr w:type="spellStart"/>
-      <w:r>
-        <w:t>Bassi</w:t>
-      </w:r>
-      <w:proofErr w:type="spellEnd"/>
-      <w:r>
-        <w:t xml:space="preserve"> (AB)</w:t>
-      </w:r>
+        <w:t>Rajdeep Singh (RS)</w:t>
+      </w:r>
+    </w:p>
+    <w:p>
+      <w:pPr>
+        <w:pStyle w:val="Heading1"/>
+      </w:pPr>
+      <w:r>
+        <w:t xml:space="preserve">Members </w:t>
+      </w:r>
+      <w:proofErr w:type="gramStart"/>
+      <w:r>
+        <w:t>excused</w:t>
+      </w:r>
+      <w:proofErr w:type="gramEnd"/>
     </w:p>
     <w:p>
       <w:pPr>
@@ -274,7 +266,15 @@
         </w:rPr>
       </w:pPr>
       <w:r>
-        <w:t>Johanna Berg (JB)</w:t>
+        <w:t xml:space="preserve">Abhinav </w:t>
+      </w:r>
+      <w:proofErr w:type="spellStart"/>
+      <w:r>
+        <w:t>Bassi</w:t>
+      </w:r>
+      <w:proofErr w:type="spellEnd"/>
+      <w:r>
+        <w:t xml:space="preserve"> (AB)</w:t>
       </w:r>
     </w:p>
     <w:p>
@@ -289,7 +289,7 @@
         </w:rPr>
       </w:pPr>
       <w:r>
-        <w:t>Karla Hemming (KH)</w:t>
+        <w:t>Johanna Berg (JB)</w:t>
       </w:r>
     </w:p>
     <w:p>
@@ -304,15 +304,7 @@
         </w:rPr>
       </w:pPr>
       <w:r>
-        <w:t xml:space="preserve">Girish D </w:t>
-      </w:r>
-      <w:proofErr w:type="spellStart"/>
-      <w:r>
-        <w:t>Bakhshi</w:t>
-      </w:r>
-      <w:proofErr w:type="spellEnd"/>
-      <w:r>
-        <w:t xml:space="preserve"> (GB)</w:t>
+        <w:t>Karla Hemming (KH)</w:t>
       </w:r>
     </w:p>
     <w:p>
@@ -326,13 +318,16 @@
           <w:lang w:val="en-SE"/>
         </w:rPr>
       </w:pPr>
+      <w:r>
+        <w:t xml:space="preserve">Girish D </w:t>
+      </w:r>
       <w:proofErr w:type="spellStart"/>
       <w:r>
-        <w:t>Shamita</w:t>
+        <w:t>Bakhshi</w:t>
       </w:r>
       <w:proofErr w:type="spellEnd"/>
       <w:r>
-        <w:t xml:space="preserve"> Chatterjee (SC)</w:t>
+        <w:t xml:space="preserve"> (GB)</w:t>
       </w:r>
     </w:p>
     <w:p>
@@ -346,8 +341,13 @@
           <w:lang w:val="en-SE"/>
         </w:rPr>
       </w:pPr>
-      <w:r>
-        <w:t>Vivekanand Jha (VJ)</w:t>
+      <w:proofErr w:type="spellStart"/>
+      <w:r>
+        <w:t>Shamita</w:t>
+      </w:r>
+      <w:proofErr w:type="spellEnd"/>
+      <w:r>
+        <w:t xml:space="preserve"> Chatterjee (SC)</w:t>
       </w:r>
     </w:p>
     <w:p>
@@ -362,7 +362,7 @@
         </w:rPr>
       </w:pPr>
       <w:r>
-        <w:t>Anurag Mishra (AM)</w:t>
+        <w:t>Vivekanand Jha (VJ)</w:t>
       </w:r>
     </w:p>
     <w:p>
@@ -377,7 +377,7 @@
         </w:rPr>
       </w:pPr>
       <w:r>
-        <w:t>Rajdeep Singh (RS)</w:t>
+        <w:t>Anurag Mishra (AM)</w:t>
       </w:r>
     </w:p>
     <w:p>
@@ -573,13 +573,7 @@
         <w:t xml:space="preserve"> but additional sites are needed to recruit the sites needed for the second batch.</w:t>
       </w:r>
       <w:r>
-        <w:t xml:space="preserve"> RS will contact sites in </w:t>
-      </w:r>
-      <w:r>
-        <w:t>Ludhiana</w:t>
-      </w:r>
-      <w:r>
-        <w:t xml:space="preserve">, </w:t>
+        <w:t xml:space="preserve"> RS will contact sites in Ludhiana, </w:t>
       </w:r>
       <w:proofErr w:type="gramStart"/>
       <w:r>
@@ -587,13 +581,7 @@
       </w:r>
       <w:proofErr w:type="gramEnd"/>
       <w:r>
-        <w:t xml:space="preserve"> and </w:t>
-      </w:r>
-      <w:r>
-        <w:t>Bhubaneswar</w:t>
-      </w:r>
-      <w:r>
-        <w:t>.</w:t>
+        <w:t xml:space="preserve"> and Bhubaneswar.</w:t>
       </w:r>
     </w:p>
     <w:p>
@@ -629,13 +617,7 @@
         </w:numPr>
       </w:pPr>
       <w:r>
-        <w:t xml:space="preserve">RS asked about the ethics submissions pack to </w:t>
-      </w:r>
-      <w:r>
-        <w:t>Chandigarh</w:t>
-      </w:r>
-      <w:r>
-        <w:t xml:space="preserve">. SR replied that it was sent about two weeks ago. RS confirmed with his contact there that they had received </w:t>
+        <w:t xml:space="preserve">RS asked about the ethics submissions pack to Chandigarh. SR replied that it was sent about two weeks ago. RS confirmed with his contact there that they had received </w:t>
       </w:r>
       <w:proofErr w:type="gramStart"/>
       <w:r>

</xml_diff>